<commit_message>
Completed all Merge and Quick Sort code
</commit_message>
<xml_diff>
--- a/Project Description.docx
+++ b/Project Description.docx
@@ -321,8 +321,73 @@
       <w:r>
         <w:rPr>
           <w:rStyle w:val="nfasissutil"/>
-        </w:rPr>
-        <w:t>To build a Recurrent Neural Network that makes use of NLP techniques to understand the contents of python programs</w:t>
+          <w:lang w:val="en-US"/>
+        </w:rPr>
+        <w:t xml:space="preserve">Compare testing using the same pieces of code: </w:t>
+      </w:r>
+    </w:p>
+    <w:p>
+      <w:pPr>
+        <w:pStyle w:val="Prrafodelista"/>
+        <w:numPr>
+          <w:ilvl w:val="1"/>
+          <w:numId w:val="1"/>
+        </w:numPr>
+        <w:rPr>
+          <w:rStyle w:val="nfasissutil"/>
+        </w:rPr>
+      </w:pPr>
+      <w:r>
+        <w:rPr>
+          <w:rStyle w:val="nfasissutil"/>
+          <w:lang w:val="en-US"/>
+        </w:rPr>
+        <w:t xml:space="preserve">First run: Running the code with no comments. </w:t>
+      </w:r>
+    </w:p>
+    <w:p>
+      <w:pPr>
+        <w:pStyle w:val="Prrafodelista"/>
+        <w:numPr>
+          <w:ilvl w:val="1"/>
+          <w:numId w:val="1"/>
+        </w:numPr>
+        <w:rPr>
+          <w:rStyle w:val="nfasissutil"/>
+        </w:rPr>
+      </w:pPr>
+      <w:r>
+        <w:rPr>
+          <w:rStyle w:val="nfasissutil"/>
+          <w:lang w:val="en-US"/>
+        </w:rPr>
+        <w:t>Second run: Running the code with descriptive comments</w:t>
+      </w:r>
+      <w:r>
+        <w:rPr>
+          <w:rStyle w:val="nfasissutil"/>
+          <w:lang w:val="en-US"/>
+        </w:rPr>
+        <w:t>.</w:t>
+      </w:r>
+    </w:p>
+    <w:p>
+      <w:pPr>
+        <w:pStyle w:val="Prrafodelista"/>
+        <w:numPr>
+          <w:ilvl w:val="1"/>
+          <w:numId w:val="1"/>
+        </w:numPr>
+        <w:rPr>
+          <w:rStyle w:val="nfasissutil"/>
+        </w:rPr>
+      </w:pPr>
+      <w:r>
+        <w:rPr>
+          <w:rStyle w:val="nfasissutil"/>
+          <w:lang w:val="en-US"/>
+        </w:rPr>
+        <w:t>Third run: Running the code with twice as many files</w:t>
       </w:r>
       <w:r>
         <w:rPr>
@@ -346,15 +411,8 @@
       <w:r>
         <w:rPr>
           <w:rStyle w:val="nfasissutil"/>
-          <w:lang w:val="en-US"/>
-        </w:rPr>
-        <w:t xml:space="preserve">To build a Deep Feed-Forward Neural Network </w:t>
-      </w:r>
-      <w:r>
-        <w:rPr>
-          <w:rStyle w:val="nfasissutil"/>
-        </w:rPr>
-        <w:t>that makes use of NLP techniques to understand the contents of python programs</w:t>
+        </w:rPr>
+        <w:t>To build a Recurrent Neural Network that makes use of NLP techniques to understand the contents of python programs</w:t>
       </w:r>
       <w:r>
         <w:rPr>
@@ -378,8 +436,15 @@
       <w:r>
         <w:rPr>
           <w:rStyle w:val="nfasissutil"/>
-        </w:rPr>
-        <w:t>To build a Tree-Based Convolutional Neural Network that makes use of Abstract Syntax Trees to understand the contents of python programs</w:t>
+          <w:lang w:val="en-US"/>
+        </w:rPr>
+        <w:t xml:space="preserve">To build a Deep Feed-Forward Neural Network </w:t>
+      </w:r>
+      <w:r>
+        <w:rPr>
+          <w:rStyle w:val="nfasissutil"/>
+        </w:rPr>
+        <w:t>that makes use of NLP techniques to understand the contents of python programs</w:t>
       </w:r>
       <w:r>
         <w:rPr>
@@ -404,7 +469,7 @@
         <w:rPr>
           <w:rStyle w:val="nfasissutil"/>
         </w:rPr>
-        <w:t>To build a Gated Graph Neural Network that makes use of Directed Graphs to understand the contents of python programs</w:t>
+        <w:t>To build a Tree-Based Convolutional Neural Network that makes use of Abstract Syntax Trees to understand the contents of python programs</w:t>
       </w:r>
       <w:r>
         <w:rPr>
@@ -428,9 +493,8 @@
       <w:r>
         <w:rPr>
           <w:rStyle w:val="nfasissutil"/>
-          <w:lang w:val="en-US"/>
-        </w:rPr>
-        <w:t>To build a new type of NN: The Deep Graph-Based RNN that makes use of a graph based NN to understand the contents of python programs</w:t>
+        </w:rPr>
+        <w:t>To build a Gated Graph Neural Network that makes use of Directed Graphs to understand the contents of python programs</w:t>
       </w:r>
       <w:r>
         <w:rPr>
@@ -456,6 +520,32 @@
           <w:rStyle w:val="nfasissutil"/>
           <w:lang w:val="en-US"/>
         </w:rPr>
+        <w:t>To build a new type of NN: The Deep Graph-Based RNN that makes use of a graph based NN to understand the contents of python programs</w:t>
+      </w:r>
+      <w:r>
+        <w:rPr>
+          <w:rStyle w:val="nfasissutil"/>
+          <w:lang w:val="en-US"/>
+        </w:rPr>
+        <w:t>.</w:t>
+      </w:r>
+    </w:p>
+    <w:p>
+      <w:pPr>
+        <w:pStyle w:val="Prrafodelista"/>
+        <w:numPr>
+          <w:ilvl w:val="0"/>
+          <w:numId w:val="1"/>
+        </w:numPr>
+        <w:rPr>
+          <w:rStyle w:val="nfasissutil"/>
+        </w:rPr>
+      </w:pPr>
+      <w:r>
+        <w:rPr>
+          <w:rStyle w:val="nfasissutil"/>
+          <w:lang w:val="en-US"/>
+        </w:rPr>
         <w:t>To build another new type of NN: The Deep Tree-Based RNN</w:t>
       </w:r>
       <w:r>
@@ -625,6 +715,7 @@
         <w:rPr>
           <w:lang w:val="en-US"/>
         </w:rPr>
+        <w:lastRenderedPageBreak/>
         <w:t>POSSIBLE FUTURE WORK</w:t>
       </w:r>
       <w:r>
@@ -655,6 +746,24 @@
         <w:rPr>
           <w:lang w:val="en-US"/>
         </w:rPr>
+        <w:t xml:space="preserve">: </w:t>
+      </w:r>
+      <w:r>
+        <w:rPr>
+          <w:lang w:val="en-US"/>
+        </w:rPr>
+        <w:t>c</w:t>
+      </w:r>
+      <w:r>
+        <w:rPr>
+          <w:lang w:val="en-US"/>
+        </w:rPr>
+        <w:t>ode written by the same person vs code written by different people</w:t>
+      </w:r>
+      <w:r>
+        <w:rPr>
+          <w:lang w:val="en-US"/>
+        </w:rPr>
         <w:t>.</w:t>
       </w:r>
     </w:p>
@@ -697,7 +806,6 @@
         <w:rPr>
           <w:lang w:val="en-US"/>
         </w:rPr>
-        <w:lastRenderedPageBreak/>
         <w:t>Building Neural Networks that process source code without needing to convert to ASTs or Graphs/Flowcharts</w:t>
       </w:r>
       <w:r>
@@ -841,6 +949,18 @@
         </w:rPr>
         <w:t>could be helping the computer with the task of classifying the programs</w:t>
       </w:r>
+    </w:p>
+    <w:p>
+      <w:pPr>
+        <w:pStyle w:val="Prrafodelista"/>
+        <w:numPr>
+          <w:ilvl w:val="0"/>
+          <w:numId w:val="3"/>
+        </w:numPr>
+        <w:rPr>
+          <w:lang w:val="en-US"/>
+        </w:rPr>
+      </w:pPr>
     </w:p>
     <w:p>
       <w:pPr>

</xml_diff>

<commit_message>
Started working on RNN
</commit_message>
<xml_diff>
--- a/Project Description.docx
+++ b/Project Description.docx
@@ -553,28 +553,7 @@
           <w:rStyle w:val="nfasissutil"/>
           <w:lang w:val="en-US"/>
         </w:rPr>
-        <w:t xml:space="preserve"> </w:t>
-      </w:r>
-      <w:r>
-        <w:rPr>
-          <w:rStyle w:val="nfasissutil"/>
-          <w:lang w:val="en-US"/>
-        </w:rPr>
-        <w:t xml:space="preserve">that makes use of a </w:t>
-      </w:r>
-      <w:r>
-        <w:rPr>
-          <w:rStyle w:val="nfasissutil"/>
-          <w:lang w:val="en-US"/>
-        </w:rPr>
-        <w:t>tree</w:t>
-      </w:r>
-      <w:r>
-        <w:rPr>
-          <w:rStyle w:val="nfasissutil"/>
-          <w:lang w:val="en-US"/>
-        </w:rPr>
-        <w:t xml:space="preserve"> based NN to understand the contents of python programs</w:t>
+        <w:t xml:space="preserve"> that makes use of a tree based NN to understand the contents of python programs</w:t>
       </w:r>
       <w:r>
         <w:rPr>

</xml_diff>